<commit_message>
Αλλαγές σε robustness diagrams
</commit_message>
<xml_diff>
--- a/ΤΕΤΑΡΤΟ ΠΑΡΑΔΟΤΕΟ/Διορθώσεις προηγούμενων παραδοτέων/Robustness-diagrams-v0.2.docx
+++ b/ΤΕΤΑΡΤΟ ΠΑΡΑΔΟΤΕΟ/Διορθώσεις προηγούμενων παραδοτέων/Robustness-diagrams-v0.2.docx
@@ -1,6 +1,6 @@
 
 <file path=word/document.xml><?xml version="1.0" encoding="utf-8"?>
-<w:document xmlns:wpc="http://schemas.microsoft.com/office/word/2010/wordprocessingCanvas" xmlns:cx="http://schemas.microsoft.com/office/drawing/2014/chartex" xmlns:cx1="http://schemas.microsoft.com/office/drawing/2015/9/8/chartex" xmlns:cx2="http://schemas.microsoft.com/office/drawing/2015/10/21/chartex" xmlns:cx3="http://schemas.microsoft.com/office/drawing/2016/5/9/chartex" xmlns:cx4="http://schemas.microsoft.com/office/drawing/2016/5/10/chartex" xmlns:cx5="http://schemas.microsoft.com/office/drawing/2016/5/11/chartex" xmlns:cx6="http://schemas.microsoft.com/office/drawing/2016/5/12/chartex" xmlns:cx7="http://schemas.microsoft.com/office/drawing/2016/5/13/chartex" xmlns:cx8="http://schemas.microsoft.com/office/drawing/2016/5/14/chartex" xmlns:mc="http://schemas.openxmlformats.org/markup-compatibility/2006" xmlns:aink="http://schemas.microsoft.com/office/drawing/2016/ink" xmlns:am3d="http://schemas.microsoft.com/office/drawing/2017/model3d" xmlns:o="urn:schemas-microsoft-com:office:office" xmlns:oel="http://schemas.microsoft.com/office/2019/extlst" xmlns:r="http://schemas.openxmlformats.org/officeDocument/2006/relationships" xmlns:m="http://schemas.openxmlformats.org/officeDocument/2006/math" xmlns:v="urn:schemas-microsoft-com:vml" xmlns:wp14="http://schemas.microsoft.com/office/word/2010/wordprocessingDrawing" xmlns:wp="http://schemas.openxmlformats.org/drawingml/2006/wordprocessingDrawing" xmlns:w10="urn:schemas-microsoft-com:office:word" xmlns:w="http://schemas.openxmlformats.org/wordprocessingml/2006/main" xmlns:w14="http://schemas.microsoft.com/office/word/2010/wordml" xmlns:w15="http://schemas.microsoft.com/office/word/2012/wordml" xmlns:w16cex="http://schemas.microsoft.com/office/word/2018/wordml/cex" xmlns:w16cid="http://schemas.microsoft.com/office/word/2016/wordml/cid" xmlns:w16="http://schemas.microsoft.com/office/word/2018/wordml" xmlns:w16sdtdh="http://schemas.microsoft.com/office/word/2020/wordml/sdtdatahash" xmlns:w16se="http://schemas.microsoft.com/office/word/2015/wordml/symex" xmlns:wpg="http://schemas.microsoft.com/office/word/2010/wordprocessingGroup" xmlns:wpi="http://schemas.microsoft.com/office/word/2010/wordprocessingInk" xmlns:wne="http://schemas.microsoft.com/office/word/2006/wordml" xmlns:wps="http://schemas.microsoft.com/office/word/2010/wordprocessingShape" mc:Ignorable="w14 w15 w16se w16cid w16 w16cex w16sdtdh wp14">
+<w:document xmlns:wpc="http://schemas.microsoft.com/office/word/2010/wordprocessingCanvas" xmlns:cx="http://schemas.microsoft.com/office/drawing/2014/chartex" xmlns:cx1="http://schemas.microsoft.com/office/drawing/2015/9/8/chartex" xmlns:cx2="http://schemas.microsoft.com/office/drawing/2015/10/21/chartex" xmlns:cx3="http://schemas.microsoft.com/office/drawing/2016/5/9/chartex" xmlns:cx4="http://schemas.microsoft.com/office/drawing/2016/5/10/chartex" xmlns:cx5="http://schemas.microsoft.com/office/drawing/2016/5/11/chartex" xmlns:cx6="http://schemas.microsoft.com/office/drawing/2016/5/12/chartex" xmlns:cx7="http://schemas.microsoft.com/office/drawing/2016/5/13/chartex" xmlns:cx8="http://schemas.microsoft.com/office/drawing/2016/5/14/chartex" xmlns:mc="http://schemas.openxmlformats.org/markup-compatibility/2006" xmlns:aink="http://schemas.microsoft.com/office/drawing/2016/ink" xmlns:am3d="http://schemas.microsoft.com/office/drawing/2017/model3d" xmlns:o="urn:schemas-microsoft-com:office:office" xmlns:oel="http://schemas.microsoft.com/office/2019/extlst" xmlns:r="http://schemas.openxmlformats.org/officeDocument/2006/relationships" xmlns:m="http://schemas.openxmlformats.org/officeDocument/2006/math" xmlns:v="urn:schemas-microsoft-com:vml" xmlns:wp14="http://schemas.microsoft.com/office/word/2010/wordprocessingDrawing" xmlns:wp="http://schemas.openxmlformats.org/drawingml/2006/wordprocessingDrawing" xmlns:w10="urn:schemas-microsoft-com:office:word" xmlns:w="http://schemas.openxmlformats.org/wordprocessingml/2006/main" xmlns:w14="http://schemas.microsoft.com/office/word/2010/wordml" xmlns:w15="http://schemas.microsoft.com/office/word/2012/wordml" xmlns:w16cex="http://schemas.microsoft.com/office/word/2018/wordml/cex" xmlns:w16cid="http://schemas.microsoft.com/office/word/2016/wordml/cid" xmlns:w16="http://schemas.microsoft.com/office/word/2018/wordml" xmlns:w16du="http://schemas.microsoft.com/office/word/2023/wordml/word16du" xmlns:w16sdtdh="http://schemas.microsoft.com/office/word/2020/wordml/sdtdatahash" xmlns:w16se="http://schemas.microsoft.com/office/word/2015/wordml/symex" xmlns:wpg="http://schemas.microsoft.com/office/word/2010/wordprocessingGroup" xmlns:wpi="http://schemas.microsoft.com/office/word/2010/wordprocessingInk" xmlns:wne="http://schemas.microsoft.com/office/word/2006/wordml" xmlns:wps="http://schemas.microsoft.com/office/word/2010/wordprocessingShape" mc:Ignorable="w14 w15 w16se w16cid w16 w16cex w16sdtdh wp14">
   <w:body>
     <w:bookmarkStart w:id="0" w:name="_Hlk129573433" w:displacedByCustomXml="next"/>
     <w:bookmarkEnd w:id="0" w:displacedByCustomXml="next"/>
@@ -1360,7 +1360,6 @@
                 <w14:ligatures w14:val="none"/>
               </w:rPr>
             </w:pPr>
-            <w:proofErr w:type="spellStart"/>
             <w:r>
               <w:rPr>
                 <w:rFonts w:ascii="Bahnschrift Light" w:eastAsia="Times New Roman" w:hAnsi="Bahnschrift Light" w:cs="Calibri"/>
@@ -1373,7 +1372,6 @@
               </w:rPr>
               <w:t>Editor</w:t>
             </w:r>
-            <w:proofErr w:type="spellEnd"/>
           </w:p>
         </w:tc>
         <w:tc>
@@ -1450,7 +1448,6 @@
                 <w14:ligatures w14:val="none"/>
               </w:rPr>
             </w:pPr>
-            <w:proofErr w:type="spellStart"/>
             <w:r>
               <w:rPr>
                 <w:rFonts w:ascii="Bahnschrift Light" w:eastAsia="Times New Roman" w:hAnsi="Bahnschrift Light" w:cs="Calibri"/>
@@ -1463,7 +1460,6 @@
               </w:rPr>
               <w:t>Contributor</w:t>
             </w:r>
-            <w:proofErr w:type="spellEnd"/>
           </w:p>
         </w:tc>
         <w:tc>
@@ -1564,7 +1560,6 @@
                 <w14:ligatures w14:val="none"/>
               </w:rPr>
             </w:pPr>
-            <w:proofErr w:type="spellStart"/>
             <w:r>
               <w:rPr>
                 <w:rFonts w:ascii="Bahnschrift Light" w:eastAsia="Times New Roman" w:hAnsi="Bahnschrift Light" w:cs="Calibri"/>
@@ -1575,35 +1570,8 @@
                 <w:lang w:eastAsia="el-GR"/>
                 <w14:ligatures w14:val="none"/>
               </w:rPr>
-              <w:t>Peer</w:t>
+              <w:t>Peer reviewer</w:t>
             </w:r>
-            <w:proofErr w:type="spellEnd"/>
-            <w:r>
-              <w:rPr>
-                <w:rFonts w:ascii="Bahnschrift Light" w:eastAsia="Times New Roman" w:hAnsi="Bahnschrift Light" w:cs="Calibri"/>
-                <w:color w:val="1F3864" w:themeColor="accent1" w:themeShade="80"/>
-                <w:kern w:val="0"/>
-                <w:sz w:val="32"/>
-                <w:szCs w:val="32"/>
-                <w:lang w:eastAsia="el-GR"/>
-                <w14:ligatures w14:val="none"/>
-              </w:rPr>
-              <w:t xml:space="preserve"> </w:t>
-            </w:r>
-            <w:proofErr w:type="spellStart"/>
-            <w:r>
-              <w:rPr>
-                <w:rFonts w:ascii="Bahnschrift Light" w:eastAsia="Times New Roman" w:hAnsi="Bahnschrift Light" w:cs="Calibri"/>
-                <w:color w:val="1F3864" w:themeColor="accent1" w:themeShade="80"/>
-                <w:kern w:val="0"/>
-                <w:sz w:val="32"/>
-                <w:szCs w:val="32"/>
-                <w:lang w:eastAsia="el-GR"/>
-                <w14:ligatures w14:val="none"/>
-              </w:rPr>
-              <w:t>reviewer</w:t>
-            </w:r>
-            <w:proofErr w:type="spellEnd"/>
           </w:p>
         </w:tc>
         <w:tc>
@@ -1979,60 +1947,6 @@
           <w:sz w:val="32"/>
           <w:szCs w:val="32"/>
         </w:rPr>
-        <w:t>Διαγράμματα ευρωστίας</w:t>
-      </w:r>
-    </w:p>
-    <w:p>
-      <w:pPr>
-        <w:rPr>
-          <w:rFonts w:ascii="Bahnschrift" w:hAnsi="Bahnschrift"/>
-          <w:sz w:val="28"/>
-          <w:szCs w:val="28"/>
-        </w:rPr>
-      </w:pPr>
-      <w:r>
-        <w:rPr>
-          <w:rFonts w:ascii="Bahnschrift" w:hAnsi="Bahnschrift"/>
-          <w:sz w:val="28"/>
-          <w:szCs w:val="28"/>
-        </w:rPr>
-        <w:tab/>
-      </w:r>
-      <w:r>
-        <w:rPr>
-          <w:rFonts w:ascii="Bahnschrift" w:hAnsi="Bahnschrift"/>
-          <w:sz w:val="28"/>
-          <w:szCs w:val="28"/>
-        </w:rPr>
-        <w:t>Για τη δημιουργία των διαγραμμάτων ευρωστίας κάνουμε την παραδοχή πως με κόκκινο σημειώνουμε την βασική ροή των περιπτώσεων χρήσης.</w:t>
-      </w:r>
-    </w:p>
-    <w:p>
-      <w:pPr>
-        <w:rPr>
-          <w:rFonts w:ascii="Bahnschrift" w:hAnsi="Bahnschrift"/>
-          <w:sz w:val="28"/>
-          <w:szCs w:val="28"/>
-        </w:rPr>
-      </w:pPr>
-    </w:p>
-    <w:p>
-      <w:pPr>
-        <w:shd w:val="clear" w:color="auto" w:fill="B4C6E7" w:themeFill="accent1" w:themeFillTint="66"/>
-        <w:rPr>
-          <w:rFonts w:ascii="Bahnschrift" w:hAnsi="Bahnschrift"/>
-          <w:color w:val="1F3864" w:themeColor="accent1" w:themeShade="80"/>
-          <w:sz w:val="32"/>
-          <w:szCs w:val="32"/>
-        </w:rPr>
-      </w:pPr>
-      <w:r>
-        <w:rPr>
-          <w:rFonts w:ascii="Bahnschrift" w:hAnsi="Bahnschrift"/>
-          <w:color w:val="1F3864" w:themeColor="accent1" w:themeShade="80"/>
-          <w:sz w:val="32"/>
-          <w:szCs w:val="32"/>
-        </w:rPr>
         <w:t>Παραδοχές</w:t>
       </w:r>
     </w:p>
@@ -2128,6 +2042,112 @@
           <w:szCs w:val="28"/>
         </w:rPr>
         <w:t>με το ίδιο όνομα, αναφερόμαστε στην ίδια οντότητα και όχι σε διαφορετικές, ώστε να είναι πιο ευανάγνωστά τα διαγράμματα(επιβεβαιώθηκε αυτή η παραδοχή στο μάθημα).</w:t>
+      </w:r>
+    </w:p>
+    <w:p>
+      <w:pPr>
+        <w:pStyle w:val="ListParagraph"/>
+        <w:numPr>
+          <w:ilvl w:val="0"/>
+          <w:numId w:val="8"/>
+        </w:numPr>
+        <w:tabs>
+          <w:tab w:val="left" w:pos="567"/>
+        </w:tabs>
+        <w:ind w:left="567" w:hanging="567"/>
+        <w:rPr>
+          <w:rFonts w:ascii="Bahnschrift" w:hAnsi="Bahnschrift"/>
+          <w:sz w:val="28"/>
+          <w:szCs w:val="28"/>
+        </w:rPr>
+      </w:pPr>
+      <w:r>
+        <w:rPr>
+          <w:rFonts w:ascii="Bahnschrift" w:hAnsi="Bahnschrift"/>
+          <w:sz w:val="28"/>
+          <w:szCs w:val="28"/>
+        </w:rPr>
+        <w:t>Τα βελάκια από ελεγκτές προς οντότητες</w:t>
+      </w:r>
+      <w:r>
+        <w:rPr>
+          <w:rFonts w:ascii="Bahnschrift" w:hAnsi="Bahnschrift"/>
+          <w:sz w:val="28"/>
+          <w:szCs w:val="28"/>
+        </w:rPr>
+        <w:t xml:space="preserve">, </w:t>
+      </w:r>
+      <w:r>
+        <w:rPr>
+          <w:rFonts w:ascii="Bahnschrift" w:hAnsi="Bahnschrift"/>
+          <w:sz w:val="28"/>
+          <w:szCs w:val="28"/>
+        </w:rPr>
+        <w:t>όταν ανανεώνουν το περιεχόμενο της οντότητας</w:t>
+      </w:r>
+      <w:r>
+        <w:rPr>
+          <w:rFonts w:ascii="Bahnschrift" w:hAnsi="Bahnschrift"/>
+          <w:sz w:val="28"/>
+          <w:szCs w:val="28"/>
+        </w:rPr>
+        <w:t xml:space="preserve"> </w:t>
+      </w:r>
+      <w:r>
+        <w:rPr>
+          <w:rFonts w:ascii="Bahnschrift" w:hAnsi="Bahnschrift"/>
+          <w:sz w:val="28"/>
+          <w:szCs w:val="28"/>
+        </w:rPr>
+        <w:t>έχουν φορά από τον ελεγκτή προς την οντότητα</w:t>
+      </w:r>
+      <w:r>
+        <w:rPr>
+          <w:rFonts w:ascii="Bahnschrift" w:hAnsi="Bahnschrift"/>
+          <w:sz w:val="28"/>
+          <w:szCs w:val="28"/>
+        </w:rPr>
+        <w:t xml:space="preserve"> (</w:t>
+      </w:r>
+      <w:r>
+        <w:rPr>
+          <w:rFonts w:ascii="Arial" w:hAnsi="Arial" w:cs="Arial"/>
+          <w:sz w:val="28"/>
+          <w:szCs w:val="28"/>
+        </w:rPr>
+        <w:t>→</w:t>
+      </w:r>
+      <w:r>
+        <w:rPr>
+          <w:rFonts w:ascii="Bahnschrift" w:hAnsi="Bahnschrift"/>
+          <w:sz w:val="28"/>
+          <w:szCs w:val="28"/>
+        </w:rPr>
+        <w:t xml:space="preserve">), </w:t>
+      </w:r>
+      <w:r>
+        <w:rPr>
+          <w:rFonts w:ascii="Bahnschrift" w:hAnsi="Bahnschrift"/>
+          <w:sz w:val="28"/>
+          <w:szCs w:val="28"/>
+        </w:rPr>
+        <w:t>ενώ όταν ο ελεγκτής απλά χρησιμοποιεί τα δεδομένα της οντότητας δεν έχουν φορά(</w:t>
+      </w:r>
+      <w:r>
+        <w:rPr>
+          <w:rFonts w:ascii="Arial" w:hAnsi="Arial" w:cs="Arial"/>
+          <w:sz w:val="28"/>
+          <w:szCs w:val="28"/>
+        </w:rPr>
+        <w:t>―</w:t>
+      </w:r>
+      <w:r>
+        <w:rPr>
+          <w:rFonts w:ascii="Bahnschrift" w:hAnsi="Bahnschrift"/>
+          <w:sz w:val="28"/>
+          <w:szCs w:val="28"/>
+        </w:rPr>
+        <w:t>).</w:t>
       </w:r>
     </w:p>
     <w:p>
@@ -2959,7 +2979,7 @@
 </file>
 
 <file path=word/endnotes.xml><?xml version="1.0" encoding="utf-8"?>
-<w:endnotes xmlns:wpc="http://schemas.microsoft.com/office/word/2010/wordprocessingCanvas" xmlns:cx="http://schemas.microsoft.com/office/drawing/2014/chartex" xmlns:cx1="http://schemas.microsoft.com/office/drawing/2015/9/8/chartex" xmlns:cx2="http://schemas.microsoft.com/office/drawing/2015/10/21/chartex" xmlns:cx3="http://schemas.microsoft.com/office/drawing/2016/5/9/chartex" xmlns:cx4="http://schemas.microsoft.com/office/drawing/2016/5/10/chartex" xmlns:cx5="http://schemas.microsoft.com/office/drawing/2016/5/11/chartex" xmlns:cx6="http://schemas.microsoft.com/office/drawing/2016/5/12/chartex" xmlns:cx7="http://schemas.microsoft.com/office/drawing/2016/5/13/chartex" xmlns:cx8="http://schemas.microsoft.com/office/drawing/2016/5/14/chartex" xmlns:mc="http://schemas.openxmlformats.org/markup-compatibility/2006" xmlns:aink="http://schemas.microsoft.com/office/drawing/2016/ink" xmlns:am3d="http://schemas.microsoft.com/office/drawing/2017/model3d" xmlns:o="urn:schemas-microsoft-com:office:office" xmlns:oel="http://schemas.microsoft.com/office/2019/extlst" xmlns:r="http://schemas.openxmlformats.org/officeDocument/2006/relationships" xmlns:m="http://schemas.openxmlformats.org/officeDocument/2006/math" xmlns:v="urn:schemas-microsoft-com:vml" xmlns:wp14="http://schemas.microsoft.com/office/word/2010/wordprocessingDrawing" xmlns:wp="http://schemas.openxmlformats.org/drawingml/2006/wordprocessingDrawing" xmlns:w10="urn:schemas-microsoft-com:office:word" xmlns:w="http://schemas.openxmlformats.org/wordprocessingml/2006/main" xmlns:w14="http://schemas.microsoft.com/office/word/2010/wordml" xmlns:w15="http://schemas.microsoft.com/office/word/2012/wordml" xmlns:w16cex="http://schemas.microsoft.com/office/word/2018/wordml/cex" xmlns:w16cid="http://schemas.microsoft.com/office/word/2016/wordml/cid" xmlns:w16="http://schemas.microsoft.com/office/word/2018/wordml" xmlns:w16sdtdh="http://schemas.microsoft.com/office/word/2020/wordml/sdtdatahash" xmlns:w16se="http://schemas.microsoft.com/office/word/2015/wordml/symex" xmlns:wpg="http://schemas.microsoft.com/office/word/2010/wordprocessingGroup" xmlns:wpi="http://schemas.microsoft.com/office/word/2010/wordprocessingInk" xmlns:wne="http://schemas.microsoft.com/office/word/2006/wordml" xmlns:wps="http://schemas.microsoft.com/office/word/2010/wordprocessingShape" mc:Ignorable="w14 w15 w16se w16cid w16 w16cex w16sdtdh wp14">
+<w:endnotes xmlns:wpc="http://schemas.microsoft.com/office/word/2010/wordprocessingCanvas" xmlns:cx="http://schemas.microsoft.com/office/drawing/2014/chartex" xmlns:cx1="http://schemas.microsoft.com/office/drawing/2015/9/8/chartex" xmlns:cx2="http://schemas.microsoft.com/office/drawing/2015/10/21/chartex" xmlns:cx3="http://schemas.microsoft.com/office/drawing/2016/5/9/chartex" xmlns:cx4="http://schemas.microsoft.com/office/drawing/2016/5/10/chartex" xmlns:cx5="http://schemas.microsoft.com/office/drawing/2016/5/11/chartex" xmlns:cx6="http://schemas.microsoft.com/office/drawing/2016/5/12/chartex" xmlns:cx7="http://schemas.microsoft.com/office/drawing/2016/5/13/chartex" xmlns:cx8="http://schemas.microsoft.com/office/drawing/2016/5/14/chartex" xmlns:mc="http://schemas.openxmlformats.org/markup-compatibility/2006" xmlns:aink="http://schemas.microsoft.com/office/drawing/2016/ink" xmlns:am3d="http://schemas.microsoft.com/office/drawing/2017/model3d" xmlns:o="urn:schemas-microsoft-com:office:office" xmlns:oel="http://schemas.microsoft.com/office/2019/extlst" xmlns:r="http://schemas.openxmlformats.org/officeDocument/2006/relationships" xmlns:m="http://schemas.openxmlformats.org/officeDocument/2006/math" xmlns:v="urn:schemas-microsoft-com:vml" xmlns:wp14="http://schemas.microsoft.com/office/word/2010/wordprocessingDrawing" xmlns:wp="http://schemas.openxmlformats.org/drawingml/2006/wordprocessingDrawing" xmlns:w10="urn:schemas-microsoft-com:office:word" xmlns:w="http://schemas.openxmlformats.org/wordprocessingml/2006/main" xmlns:w14="http://schemas.microsoft.com/office/word/2010/wordml" xmlns:w15="http://schemas.microsoft.com/office/word/2012/wordml" xmlns:w16cex="http://schemas.microsoft.com/office/word/2018/wordml/cex" xmlns:w16cid="http://schemas.microsoft.com/office/word/2016/wordml/cid" xmlns:w16="http://schemas.microsoft.com/office/word/2018/wordml" xmlns:w16du="http://schemas.microsoft.com/office/word/2023/wordml/word16du" xmlns:w16sdtdh="http://schemas.microsoft.com/office/word/2020/wordml/sdtdatahash" xmlns:w16se="http://schemas.microsoft.com/office/word/2015/wordml/symex" xmlns:wpg="http://schemas.microsoft.com/office/word/2010/wordprocessingGroup" xmlns:wpi="http://schemas.microsoft.com/office/word/2010/wordprocessingInk" xmlns:wne="http://schemas.microsoft.com/office/word/2006/wordml" xmlns:wps="http://schemas.microsoft.com/office/word/2010/wordprocessingShape" mc:Ignorable="w14 w15 w16se w16cid w16 w16cex w16sdtdh wp14">
   <w:endnote w:type="separator" w:id="-1">
     <w:p>
       <w:pPr>
@@ -2984,7 +3004,7 @@
 </file>
 
 <file path=word/footnotes.xml><?xml version="1.0" encoding="utf-8"?>
-<w:footnotes xmlns:wpc="http://schemas.microsoft.com/office/word/2010/wordprocessingCanvas" xmlns:cx="http://schemas.microsoft.com/office/drawing/2014/chartex" xmlns:cx1="http://schemas.microsoft.com/office/drawing/2015/9/8/chartex" xmlns:cx2="http://schemas.microsoft.com/office/drawing/2015/10/21/chartex" xmlns:cx3="http://schemas.microsoft.com/office/drawing/2016/5/9/chartex" xmlns:cx4="http://schemas.microsoft.com/office/drawing/2016/5/10/chartex" xmlns:cx5="http://schemas.microsoft.com/office/drawing/2016/5/11/chartex" xmlns:cx6="http://schemas.microsoft.com/office/drawing/2016/5/12/chartex" xmlns:cx7="http://schemas.microsoft.com/office/drawing/2016/5/13/chartex" xmlns:cx8="http://schemas.microsoft.com/office/drawing/2016/5/14/chartex" xmlns:mc="http://schemas.openxmlformats.org/markup-compatibility/2006" xmlns:aink="http://schemas.microsoft.com/office/drawing/2016/ink" xmlns:am3d="http://schemas.microsoft.com/office/drawing/2017/model3d" xmlns:o="urn:schemas-microsoft-com:office:office" xmlns:oel="http://schemas.microsoft.com/office/2019/extlst" xmlns:r="http://schemas.openxmlformats.org/officeDocument/2006/relationships" xmlns:m="http://schemas.openxmlformats.org/officeDocument/2006/math" xmlns:v="urn:schemas-microsoft-com:vml" xmlns:wp14="http://schemas.microsoft.com/office/word/2010/wordprocessingDrawing" xmlns:wp="http://schemas.openxmlformats.org/drawingml/2006/wordprocessingDrawing" xmlns:w10="urn:schemas-microsoft-com:office:word" xmlns:w="http://schemas.openxmlformats.org/wordprocessingml/2006/main" xmlns:w14="http://schemas.microsoft.com/office/word/2010/wordml" xmlns:w15="http://schemas.microsoft.com/office/word/2012/wordml" xmlns:w16cex="http://schemas.microsoft.com/office/word/2018/wordml/cex" xmlns:w16cid="http://schemas.microsoft.com/office/word/2016/wordml/cid" xmlns:w16="http://schemas.microsoft.com/office/word/2018/wordml" xmlns:w16sdtdh="http://schemas.microsoft.com/office/word/2020/wordml/sdtdatahash" xmlns:w16se="http://schemas.microsoft.com/office/word/2015/wordml/symex" xmlns:wpg="http://schemas.microsoft.com/office/word/2010/wordprocessingGroup" xmlns:wpi="http://schemas.microsoft.com/office/word/2010/wordprocessingInk" xmlns:wne="http://schemas.microsoft.com/office/word/2006/wordml" xmlns:wps="http://schemas.microsoft.com/office/word/2010/wordprocessingShape" mc:Ignorable="w14 w15 w16se w16cid w16 w16cex w16sdtdh wp14">
+<w:footnotes xmlns:wpc="http://schemas.microsoft.com/office/word/2010/wordprocessingCanvas" xmlns:cx="http://schemas.microsoft.com/office/drawing/2014/chartex" xmlns:cx1="http://schemas.microsoft.com/office/drawing/2015/9/8/chartex" xmlns:cx2="http://schemas.microsoft.com/office/drawing/2015/10/21/chartex" xmlns:cx3="http://schemas.microsoft.com/office/drawing/2016/5/9/chartex" xmlns:cx4="http://schemas.microsoft.com/office/drawing/2016/5/10/chartex" xmlns:cx5="http://schemas.microsoft.com/office/drawing/2016/5/11/chartex" xmlns:cx6="http://schemas.microsoft.com/office/drawing/2016/5/12/chartex" xmlns:cx7="http://schemas.microsoft.com/office/drawing/2016/5/13/chartex" xmlns:cx8="http://schemas.microsoft.com/office/drawing/2016/5/14/chartex" xmlns:mc="http://schemas.openxmlformats.org/markup-compatibility/2006" xmlns:aink="http://schemas.microsoft.com/office/drawing/2016/ink" xmlns:am3d="http://schemas.microsoft.com/office/drawing/2017/model3d" xmlns:o="urn:schemas-microsoft-com:office:office" xmlns:oel="http://schemas.microsoft.com/office/2019/extlst" xmlns:r="http://schemas.openxmlformats.org/officeDocument/2006/relationships" xmlns:m="http://schemas.openxmlformats.org/officeDocument/2006/math" xmlns:v="urn:schemas-microsoft-com:vml" xmlns:wp14="http://schemas.microsoft.com/office/word/2010/wordprocessingDrawing" xmlns:wp="http://schemas.openxmlformats.org/drawingml/2006/wordprocessingDrawing" xmlns:w10="urn:schemas-microsoft-com:office:word" xmlns:w="http://schemas.openxmlformats.org/wordprocessingml/2006/main" xmlns:w14="http://schemas.microsoft.com/office/word/2010/wordml" xmlns:w15="http://schemas.microsoft.com/office/word/2012/wordml" xmlns:w16cex="http://schemas.microsoft.com/office/word/2018/wordml/cex" xmlns:w16cid="http://schemas.microsoft.com/office/word/2016/wordml/cid" xmlns:w16="http://schemas.microsoft.com/office/word/2018/wordml" xmlns:w16du="http://schemas.microsoft.com/office/word/2023/wordml/word16du" xmlns:w16sdtdh="http://schemas.microsoft.com/office/word/2020/wordml/sdtdatahash" xmlns:w16se="http://schemas.microsoft.com/office/word/2015/wordml/symex" xmlns:wpg="http://schemas.microsoft.com/office/word/2010/wordprocessingGroup" xmlns:wpi="http://schemas.microsoft.com/office/word/2010/wordprocessingInk" xmlns:wne="http://schemas.microsoft.com/office/word/2006/wordml" xmlns:wps="http://schemas.microsoft.com/office/word/2010/wordprocessingShape" mc:Ignorable="w14 w15 w16se w16cid w16 w16cex w16sdtdh wp14">
   <w:footnote w:type="separator" w:id="-1">
     <w:p>
       <w:pPr>
@@ -3009,7 +3029,7 @@
 </file>
 
 <file path=word/numbering.xml><?xml version="1.0" encoding="utf-8"?>
-<w:numbering xmlns:wpc="http://schemas.microsoft.com/office/word/2010/wordprocessingCanvas" xmlns:cx="http://schemas.microsoft.com/office/drawing/2014/chartex" xmlns:cx1="http://schemas.microsoft.com/office/drawing/2015/9/8/chartex" xmlns:cx2="http://schemas.microsoft.com/office/drawing/2015/10/21/chartex" xmlns:cx3="http://schemas.microsoft.com/office/drawing/2016/5/9/chartex" xmlns:cx4="http://schemas.microsoft.com/office/drawing/2016/5/10/chartex" xmlns:cx5="http://schemas.microsoft.com/office/drawing/2016/5/11/chartex" xmlns:cx6="http://schemas.microsoft.com/office/drawing/2016/5/12/chartex" xmlns:cx7="http://schemas.microsoft.com/office/drawing/2016/5/13/chartex" xmlns:cx8="http://schemas.microsoft.com/office/drawing/2016/5/14/chartex" xmlns:mc="http://schemas.openxmlformats.org/markup-compatibility/2006" xmlns:aink="http://schemas.microsoft.com/office/drawing/2016/ink" xmlns:am3d="http://schemas.microsoft.com/office/drawing/2017/model3d" xmlns:o="urn:schemas-microsoft-com:office:office" xmlns:oel="http://schemas.microsoft.com/office/2019/extlst" xmlns:r="http://schemas.openxmlformats.org/officeDocument/2006/relationships" xmlns:m="http://schemas.openxmlformats.org/officeDocument/2006/math" xmlns:v="urn:schemas-microsoft-com:vml" xmlns:wp14="http://schemas.microsoft.com/office/word/2010/wordprocessingDrawing" xmlns:wp="http://schemas.openxmlformats.org/drawingml/2006/wordprocessingDrawing" xmlns:w10="urn:schemas-microsoft-com:office:word" xmlns:w="http://schemas.openxmlformats.org/wordprocessingml/2006/main" xmlns:w14="http://schemas.microsoft.com/office/word/2010/wordml" xmlns:w15="http://schemas.microsoft.com/office/word/2012/wordml" xmlns:w16cex="http://schemas.microsoft.com/office/word/2018/wordml/cex" xmlns:w16cid="http://schemas.microsoft.com/office/word/2016/wordml/cid" xmlns:w16="http://schemas.microsoft.com/office/word/2018/wordml" xmlns:w16sdtdh="http://schemas.microsoft.com/office/word/2020/wordml/sdtdatahash" xmlns:w16se="http://schemas.microsoft.com/office/word/2015/wordml/symex" xmlns:wpg="http://schemas.microsoft.com/office/word/2010/wordprocessingGroup" xmlns:wpi="http://schemas.microsoft.com/office/word/2010/wordprocessingInk" xmlns:wne="http://schemas.microsoft.com/office/word/2006/wordml" xmlns:wps="http://schemas.microsoft.com/office/word/2010/wordprocessingShape" mc:Ignorable="w14 w15 w16se w16cid w16 w16cex w16sdtdh wp14">
+<w:numbering xmlns:wpc="http://schemas.microsoft.com/office/word/2010/wordprocessingCanvas" xmlns:cx="http://schemas.microsoft.com/office/drawing/2014/chartex" xmlns:cx1="http://schemas.microsoft.com/office/drawing/2015/9/8/chartex" xmlns:cx2="http://schemas.microsoft.com/office/drawing/2015/10/21/chartex" xmlns:cx3="http://schemas.microsoft.com/office/drawing/2016/5/9/chartex" xmlns:cx4="http://schemas.microsoft.com/office/drawing/2016/5/10/chartex" xmlns:cx5="http://schemas.microsoft.com/office/drawing/2016/5/11/chartex" xmlns:cx6="http://schemas.microsoft.com/office/drawing/2016/5/12/chartex" xmlns:cx7="http://schemas.microsoft.com/office/drawing/2016/5/13/chartex" xmlns:cx8="http://schemas.microsoft.com/office/drawing/2016/5/14/chartex" xmlns:mc="http://schemas.openxmlformats.org/markup-compatibility/2006" xmlns:aink="http://schemas.microsoft.com/office/drawing/2016/ink" xmlns:am3d="http://schemas.microsoft.com/office/drawing/2017/model3d" xmlns:o="urn:schemas-microsoft-com:office:office" xmlns:oel="http://schemas.microsoft.com/office/2019/extlst" xmlns:r="http://schemas.openxmlformats.org/officeDocument/2006/relationships" xmlns:m="http://schemas.openxmlformats.org/officeDocument/2006/math" xmlns:v="urn:schemas-microsoft-com:vml" xmlns:wp14="http://schemas.microsoft.com/office/word/2010/wordprocessingDrawing" xmlns:wp="http://schemas.openxmlformats.org/drawingml/2006/wordprocessingDrawing" xmlns:w10="urn:schemas-microsoft-com:office:word" xmlns:w="http://schemas.openxmlformats.org/wordprocessingml/2006/main" xmlns:w14="http://schemas.microsoft.com/office/word/2010/wordml" xmlns:w15="http://schemas.microsoft.com/office/word/2012/wordml" xmlns:w16cex="http://schemas.microsoft.com/office/word/2018/wordml/cex" xmlns:w16cid="http://schemas.microsoft.com/office/word/2016/wordml/cid" xmlns:w16="http://schemas.microsoft.com/office/word/2018/wordml" xmlns:w16du="http://schemas.microsoft.com/office/word/2023/wordml/word16du" xmlns:w16sdtdh="http://schemas.microsoft.com/office/word/2020/wordml/sdtdatahash" xmlns:w16se="http://schemas.microsoft.com/office/word/2015/wordml/symex" xmlns:wpg="http://schemas.microsoft.com/office/word/2010/wordprocessingGroup" xmlns:wpi="http://schemas.microsoft.com/office/word/2010/wordprocessingInk" xmlns:wne="http://schemas.microsoft.com/office/word/2006/wordml" xmlns:wps="http://schemas.microsoft.com/office/word/2010/wordprocessingShape" mc:Ignorable="w14 w15 w16se w16cid w16 w16cex w16sdtdh wp14">
   <w:abstractNum w:abstractNumId="0" w15:restartNumberingAfterBreak="0">
     <w:nsid w:val="0D8C563F"/>
     <w:multiLevelType w:val="hybridMultilevel"/>
@@ -4420,7 +4440,7 @@
 </file>
 
 <file path=word/glossary/document.xml><?xml version="1.0" encoding="utf-8"?>
-<w:glossaryDocument xmlns:wpc="http://schemas.microsoft.com/office/word/2010/wordprocessingCanvas" xmlns:cx="http://schemas.microsoft.com/office/drawing/2014/chartex" xmlns:cx1="http://schemas.microsoft.com/office/drawing/2015/9/8/chartex" xmlns:cx2="http://schemas.microsoft.com/office/drawing/2015/10/21/chartex" xmlns:cx3="http://schemas.microsoft.com/office/drawing/2016/5/9/chartex" xmlns:cx4="http://schemas.microsoft.com/office/drawing/2016/5/10/chartex" xmlns:cx5="http://schemas.microsoft.com/office/drawing/2016/5/11/chartex" xmlns:cx6="http://schemas.microsoft.com/office/drawing/2016/5/12/chartex" xmlns:cx7="http://schemas.microsoft.com/office/drawing/2016/5/13/chartex" xmlns:cx8="http://schemas.microsoft.com/office/drawing/2016/5/14/chartex" xmlns:mc="http://schemas.openxmlformats.org/markup-compatibility/2006" xmlns:aink="http://schemas.microsoft.com/office/drawing/2016/ink" xmlns:am3d="http://schemas.microsoft.com/office/drawing/2017/model3d" xmlns:o="urn:schemas-microsoft-com:office:office" xmlns:oel="http://schemas.microsoft.com/office/2019/extlst" xmlns:r="http://schemas.openxmlformats.org/officeDocument/2006/relationships" xmlns:m="http://schemas.openxmlformats.org/officeDocument/2006/math" xmlns:v="urn:schemas-microsoft-com:vml" xmlns:wp14="http://schemas.microsoft.com/office/word/2010/wordprocessingDrawing" xmlns:wp="http://schemas.openxmlformats.org/drawingml/2006/wordprocessingDrawing" xmlns:w10="urn:schemas-microsoft-com:office:word" xmlns:w="http://schemas.openxmlformats.org/wordprocessingml/2006/main" xmlns:w14="http://schemas.microsoft.com/office/word/2010/wordml" xmlns:w15="http://schemas.microsoft.com/office/word/2012/wordml" xmlns:w16cex="http://schemas.microsoft.com/office/word/2018/wordml/cex" xmlns:w16cid="http://schemas.microsoft.com/office/word/2016/wordml/cid" xmlns:w16="http://schemas.microsoft.com/office/word/2018/wordml" xmlns:w16sdtdh="http://schemas.microsoft.com/office/word/2020/wordml/sdtdatahash" xmlns:w16se="http://schemas.microsoft.com/office/word/2015/wordml/symex" xmlns:wpg="http://schemas.microsoft.com/office/word/2010/wordprocessingGroup" xmlns:wpi="http://schemas.microsoft.com/office/word/2010/wordprocessingInk" xmlns:wne="http://schemas.microsoft.com/office/word/2006/wordml" xmlns:wps="http://schemas.microsoft.com/office/word/2010/wordprocessingShape" mc:Ignorable="w14 w15 w16se w16cid w16 w16cex w16sdtdh wp14">
+<w:glossaryDocument xmlns:wpc="http://schemas.microsoft.com/office/word/2010/wordprocessingCanvas" xmlns:cx="http://schemas.microsoft.com/office/drawing/2014/chartex" xmlns:cx1="http://schemas.microsoft.com/office/drawing/2015/9/8/chartex" xmlns:cx2="http://schemas.microsoft.com/office/drawing/2015/10/21/chartex" xmlns:cx3="http://schemas.microsoft.com/office/drawing/2016/5/9/chartex" xmlns:cx4="http://schemas.microsoft.com/office/drawing/2016/5/10/chartex" xmlns:cx5="http://schemas.microsoft.com/office/drawing/2016/5/11/chartex" xmlns:cx6="http://schemas.microsoft.com/office/drawing/2016/5/12/chartex" xmlns:cx7="http://schemas.microsoft.com/office/drawing/2016/5/13/chartex" xmlns:cx8="http://schemas.microsoft.com/office/drawing/2016/5/14/chartex" xmlns:mc="http://schemas.openxmlformats.org/markup-compatibility/2006" xmlns:aink="http://schemas.microsoft.com/office/drawing/2016/ink" xmlns:am3d="http://schemas.microsoft.com/office/drawing/2017/model3d" xmlns:o="urn:schemas-microsoft-com:office:office" xmlns:oel="http://schemas.microsoft.com/office/2019/extlst" xmlns:r="http://schemas.openxmlformats.org/officeDocument/2006/relationships" xmlns:m="http://schemas.openxmlformats.org/officeDocument/2006/math" xmlns:v="urn:schemas-microsoft-com:vml" xmlns:wp14="http://schemas.microsoft.com/office/word/2010/wordprocessingDrawing" xmlns:wp="http://schemas.openxmlformats.org/drawingml/2006/wordprocessingDrawing" xmlns:w10="urn:schemas-microsoft-com:office:word" xmlns:w="http://schemas.openxmlformats.org/wordprocessingml/2006/main" xmlns:w14="http://schemas.microsoft.com/office/word/2010/wordml" xmlns:w15="http://schemas.microsoft.com/office/word/2012/wordml" xmlns:w16cex="http://schemas.microsoft.com/office/word/2018/wordml/cex" xmlns:w16cid="http://schemas.microsoft.com/office/word/2016/wordml/cid" xmlns:w16="http://schemas.microsoft.com/office/word/2018/wordml" xmlns:w16du="http://schemas.microsoft.com/office/word/2023/wordml/word16du" xmlns:w16sdtdh="http://schemas.microsoft.com/office/word/2020/wordml/sdtdatahash" xmlns:w16se="http://schemas.microsoft.com/office/word/2015/wordml/symex" xmlns:wpg="http://schemas.microsoft.com/office/word/2010/wordprocessingGroup" xmlns:wpi="http://schemas.microsoft.com/office/word/2010/wordprocessingInk" xmlns:wne="http://schemas.microsoft.com/office/word/2006/wordml" xmlns:wps="http://schemas.microsoft.com/office/word/2010/wordprocessingShape" mc:Ignorable="w14 w15 w16se w16cid w16 w16cex w16sdtdh wp14">
   <w:docParts>
     <w:docPart>
       <w:docPartPr>
@@ -4493,7 +4513,7 @@
     <w:charset w:val="A1"/>
     <w:family w:val="swiss"/>
     <w:pitch w:val="variable"/>
-    <w:sig w:usb0="E4002EFF" w:usb1="C200247B" w:usb2="00000009" w:usb3="00000000" w:csb0="000001FF" w:csb1="00000000"/>
+    <w:sig w:usb0="E4002EFF" w:usb1="C000247B" w:usb2="00000009" w:usb3="00000000" w:csb0="000001FF" w:csb1="00000000"/>
   </w:font>
   <w:font w:name="Arial">
     <w:panose1 w:val="020B0604020202020204"/>
@@ -4521,7 +4541,7 @@
     <w:charset w:val="A1"/>
     <w:family w:val="swiss"/>
     <w:pitch w:val="variable"/>
-    <w:sig w:usb0="E4002EFF" w:usb1="C200247B" w:usb2="00000009" w:usb3="00000000" w:csb0="000001FF" w:csb1="00000000"/>
+    <w:sig w:usb0="E4002EFF" w:usb1="C000247B" w:usb2="00000009" w:usb3="00000000" w:csb0="000001FF" w:csb1="00000000"/>
   </w:font>
 </w:fonts>
 </file>
@@ -4555,6 +4575,7 @@
     <w:rsid w:val="00A77127"/>
     <w:rsid w:val="00C201EA"/>
     <w:rsid w:val="00CF71FE"/>
+    <w:rsid w:val="00D82507"/>
     <w:rsid w:val="00E77534"/>
     <w:rsid w:val="00EA3016"/>
   </w:rsids>

</xml_diff>